<commit_message>
Finished the diagram for part 3
</commit_message>
<xml_diff>
--- a/part-2-state-diagram.docx
+++ b/part-2-state-diagram.docx
@@ -36,7 +36,7 @@
                     <pic:cNvPicPr/>
                   </pic:nvPicPr>
                   <pic:blipFill rotWithShape="1">
-                    <a:blip r:embed="rId4">
+                    <a:blip r:embed="rId5">
                       <a:extLst>
                         <a:ext uri="{28A0092B-C50C-407E-A947-70E740481C1C}">
                           <a14:useLocalDpi xmlns:a14="http://schemas.microsoft.com/office/drawing/2010/main" val="0"/>
@@ -75,7 +75,6 @@
     </w:p>
     <w:p>
       <w:bookmarkStart w:id="0" w:name="_GoBack"/>
-      <w:bookmarkEnd w:id="0"/>
       <w:r>
         <w:rPr>
           <w:noProof/>
@@ -104,7 +103,7 @@
                     <pic:cNvPicPr/>
                   </pic:nvPicPr>
                   <pic:blipFill>
-                    <a:blip r:embed="rId5" cstate="print">
+                    <a:blip r:embed="rId6" cstate="print">
                       <a:extLst>
                         <a:ext uri="{28A0092B-C50C-407E-A947-70E740481C1C}">
                           <a14:useLocalDpi xmlns:a14="http://schemas.microsoft.com/office/drawing/2010/main" val="0"/>
@@ -130,6 +129,7 @@
           </wp:anchor>
         </w:drawing>
       </w:r>
+      <w:bookmarkEnd w:id="0"/>
     </w:p>
     <w:sectPr>
       <w:pgSz w:w="12240" w:h="15840"/>
@@ -862,4 +862,16 @@
     </a:ext>
   </a:extLst>
 </a:theme>
+</file>
+
+<file path=customXml/item1.xml><?xml version="1.0" encoding="utf-8"?>
+<b:Sources xmlns:b="http://schemas.openxmlformats.org/officeDocument/2006/bibliography" xmlns="http://schemas.openxmlformats.org/officeDocument/2006/bibliography" SelectedStyle="\APASixthEditionOfficeOnline.xsl" StyleName="APA" Version="6"/>
+</file>
+
+<file path=customXml/itemProps1.xml><?xml version="1.0" encoding="utf-8"?>
+<ds:datastoreItem xmlns:ds="http://schemas.openxmlformats.org/officeDocument/2006/customXml" ds:itemID="{B1921447-4BA6-49B7-8259-B11761CC6B50}">
+  <ds:schemaRefs>
+    <ds:schemaRef ds:uri="http://schemas.openxmlformats.org/officeDocument/2006/bibliography"/>
+  </ds:schemaRefs>
+</ds:datastoreItem>
 </file>
</xml_diff>